<commit_message>
Added database details to Supplier Orders document.
</commit_message>
<xml_diff>
--- a/Documentation/Purchasing/SupplierOrdersV1.docx
+++ b/Documentation/Purchasing/SupplierOrdersV1.docx
@@ -16,7 +16,7 @@
           <w:r>
             <w:rPr>
               <w:noProof/>
-              <w:lang w:val="af-ZA" w:eastAsia="af-ZA"/>
+              <w:lang w:eastAsia="af-ZA"/>
             </w:rPr>
             <mc:AlternateContent>
               <mc:Choice Requires="wpg">
@@ -576,7 +576,7 @@
           <w:r>
             <w:rPr>
               <w:noProof/>
-              <w:lang w:val="af-ZA" w:eastAsia="af-ZA"/>
+              <w:lang w:eastAsia="af-ZA"/>
             </w:rPr>
             <w:drawing>
               <wp:inline distT="0" distB="0" distL="0" distR="0" wp14:anchorId="21EA3AE8" wp14:editId="31E2A315">
@@ -632,7 +632,7 @@
           <w:r>
             <w:rPr>
               <w:noProof/>
-              <w:lang w:val="af-ZA" w:eastAsia="af-ZA"/>
+              <w:lang w:eastAsia="af-ZA"/>
             </w:rPr>
             <mc:AlternateContent>
               <mc:Choice Requires="wps">
@@ -749,29 +749,7 @@
                                     <w:szCs w:val="20"/>
                                     <w:shd w:val="clear" w:color="auto" w:fill="FFFFFF"/>
                                   </w:rPr>
-                                  <w:t xml:space="preserve">Due to the great number of stocking items and </w:t>
-                                </w:r>
-                                <w:proofErr w:type="gramStart"/>
-                                <w:r>
-                                  <w:rPr>
-                                    <w:rFonts w:ascii="Helvetica" w:hAnsi="Helvetica"/>
-                                    <w:color w:val="595A5A"/>
-                                    <w:sz w:val="20"/>
-                                    <w:szCs w:val="20"/>
-                                    <w:shd w:val="clear" w:color="auto" w:fill="FFFFFF"/>
-                                  </w:rPr>
-                                  <w:t>broad based</w:t>
-                                </w:r>
-                                <w:proofErr w:type="gramEnd"/>
-                                <w:r>
-                                  <w:rPr>
-                                    <w:rFonts w:ascii="Helvetica" w:hAnsi="Helvetica"/>
-                                    <w:color w:val="595A5A"/>
-                                    <w:sz w:val="20"/>
-                                    <w:szCs w:val="20"/>
-                                    <w:shd w:val="clear" w:color="auto" w:fill="FFFFFF"/>
-                                  </w:rPr>
-                                  <w:t xml:space="preserve"> demand planning, much of the purchasing decisions is driven by a semi-automated process based on sales demand, supplier fulfilment rate, available funding </w:t>
+                                  <w:t xml:space="preserve">Due to the great number of stocking items and broad based demand planning, much of the purchasing decisions is driven by a semi-automated process based on sales demand, supplier fulfilment rate, available funding </w:t>
                                 </w:r>
                                 <w:proofErr w:type="spellStart"/>
                                 <w:r>
@@ -880,29 +858,7 @@
                               <w:szCs w:val="20"/>
                               <w:shd w:val="clear" w:color="auto" w:fill="FFFFFF"/>
                             </w:rPr>
-                            <w:t xml:space="preserve">Due to the great number of stocking items and </w:t>
-                          </w:r>
-                          <w:proofErr w:type="gramStart"/>
-                          <w:r>
-                            <w:rPr>
-                              <w:rFonts w:ascii="Helvetica" w:hAnsi="Helvetica"/>
-                              <w:color w:val="595A5A"/>
-                              <w:sz w:val="20"/>
-                              <w:szCs w:val="20"/>
-                              <w:shd w:val="clear" w:color="auto" w:fill="FFFFFF"/>
-                            </w:rPr>
-                            <w:t>broad based</w:t>
-                          </w:r>
-                          <w:proofErr w:type="gramEnd"/>
-                          <w:r>
-                            <w:rPr>
-                              <w:rFonts w:ascii="Helvetica" w:hAnsi="Helvetica"/>
-                              <w:color w:val="595A5A"/>
-                              <w:sz w:val="20"/>
-                              <w:szCs w:val="20"/>
-                              <w:shd w:val="clear" w:color="auto" w:fill="FFFFFF"/>
-                            </w:rPr>
-                            <w:t xml:space="preserve"> demand planning, much of the purchasing decisions is driven by a semi-automated process based on sales demand, supplier fulfilment rate, available funding </w:t>
+                            <w:t xml:space="preserve">Due to the great number of stocking items and broad based demand planning, much of the purchasing decisions is driven by a semi-automated process based on sales demand, supplier fulfilment rate, available funding </w:t>
                           </w:r>
                           <w:proofErr w:type="spellStart"/>
                           <w:r>
@@ -928,7 +884,7 @@
           <w:r>
             <w:rPr>
               <w:noProof/>
-              <w:lang w:val="af-ZA" w:eastAsia="af-ZA"/>
+              <w:lang w:eastAsia="af-ZA"/>
             </w:rPr>
             <mc:AlternateContent>
               <mc:Choice Requires="wps">
@@ -1134,7 +1090,7 @@
         <w:rPr>
           <w:rFonts w:eastAsiaTheme="minorEastAsia"/>
           <w:noProof/>
-          <w:lang w:val="af-ZA" w:eastAsia="af-ZA"/>
+          <w:lang w:eastAsia="af-ZA"/>
         </w:rPr>
       </w:pPr>
       <w:r>
@@ -1204,7 +1160,7 @@
         <w:rPr>
           <w:rFonts w:eastAsiaTheme="minorEastAsia"/>
           <w:noProof/>
-          <w:lang w:val="af-ZA" w:eastAsia="af-ZA"/>
+          <w:lang w:eastAsia="af-ZA"/>
         </w:rPr>
       </w:pPr>
       <w:r>
@@ -1217,7 +1173,7 @@
         <w:rPr>
           <w:rFonts w:eastAsiaTheme="minorEastAsia"/>
           <w:noProof/>
-          <w:lang w:val="af-ZA" w:eastAsia="af-ZA"/>
+          <w:lang w:eastAsia="af-ZA"/>
         </w:rPr>
         <w:tab/>
       </w:r>
@@ -1279,7 +1235,7 @@
         <w:rPr>
           <w:rFonts w:eastAsiaTheme="minorEastAsia"/>
           <w:noProof/>
-          <w:lang w:val="af-ZA" w:eastAsia="af-ZA"/>
+          <w:lang w:eastAsia="af-ZA"/>
         </w:rPr>
       </w:pPr>
       <w:r>
@@ -1292,7 +1248,7 @@
         <w:rPr>
           <w:rFonts w:eastAsiaTheme="minorEastAsia"/>
           <w:noProof/>
-          <w:lang w:val="af-ZA" w:eastAsia="af-ZA"/>
+          <w:lang w:eastAsia="af-ZA"/>
         </w:rPr>
         <w:tab/>
       </w:r>
@@ -1354,7 +1310,7 @@
         <w:rPr>
           <w:rFonts w:eastAsiaTheme="minorEastAsia"/>
           <w:noProof/>
-          <w:lang w:val="af-ZA" w:eastAsia="af-ZA"/>
+          <w:lang w:eastAsia="af-ZA"/>
         </w:rPr>
       </w:pPr>
       <w:r>
@@ -1367,7 +1323,7 @@
         <w:rPr>
           <w:rFonts w:eastAsiaTheme="minorEastAsia"/>
           <w:noProof/>
-          <w:lang w:val="af-ZA" w:eastAsia="af-ZA"/>
+          <w:lang w:eastAsia="af-ZA"/>
         </w:rPr>
         <w:tab/>
       </w:r>
@@ -1429,7 +1385,7 @@
         <w:rPr>
           <w:rFonts w:eastAsiaTheme="minorEastAsia"/>
           <w:noProof/>
-          <w:lang w:val="af-ZA" w:eastAsia="af-ZA"/>
+          <w:lang w:eastAsia="af-ZA"/>
         </w:rPr>
       </w:pPr>
       <w:r>
@@ -1442,7 +1398,7 @@
         <w:rPr>
           <w:rFonts w:eastAsiaTheme="minorEastAsia"/>
           <w:noProof/>
-          <w:lang w:val="af-ZA" w:eastAsia="af-ZA"/>
+          <w:lang w:eastAsia="af-ZA"/>
         </w:rPr>
         <w:tab/>
       </w:r>
@@ -1504,7 +1460,7 @@
         <w:rPr>
           <w:rFonts w:eastAsiaTheme="minorEastAsia"/>
           <w:noProof/>
-          <w:lang w:val="af-ZA" w:eastAsia="af-ZA"/>
+          <w:lang w:eastAsia="af-ZA"/>
         </w:rPr>
       </w:pPr>
       <w:r>
@@ -1517,7 +1473,7 @@
         <w:rPr>
           <w:rFonts w:eastAsiaTheme="minorEastAsia"/>
           <w:noProof/>
-          <w:lang w:val="af-ZA" w:eastAsia="af-ZA"/>
+          <w:lang w:eastAsia="af-ZA"/>
         </w:rPr>
         <w:tab/>
       </w:r>
@@ -1579,7 +1535,7 @@
         <w:rPr>
           <w:rFonts w:eastAsiaTheme="minorEastAsia"/>
           <w:noProof/>
-          <w:lang w:val="af-ZA" w:eastAsia="af-ZA"/>
+          <w:lang w:eastAsia="af-ZA"/>
         </w:rPr>
       </w:pPr>
       <w:r>
@@ -1592,7 +1548,7 @@
         <w:rPr>
           <w:rFonts w:eastAsiaTheme="minorEastAsia"/>
           <w:noProof/>
-          <w:lang w:val="af-ZA" w:eastAsia="af-ZA"/>
+          <w:lang w:eastAsia="af-ZA"/>
         </w:rPr>
         <w:tab/>
       </w:r>
@@ -1654,7 +1610,7 @@
         <w:rPr>
           <w:rFonts w:eastAsiaTheme="minorEastAsia"/>
           <w:noProof/>
-          <w:lang w:val="af-ZA" w:eastAsia="af-ZA"/>
+          <w:lang w:eastAsia="af-ZA"/>
         </w:rPr>
       </w:pPr>
       <w:r>
@@ -1667,7 +1623,7 @@
         <w:rPr>
           <w:rFonts w:eastAsiaTheme="minorEastAsia"/>
           <w:noProof/>
-          <w:lang w:val="af-ZA" w:eastAsia="af-ZA"/>
+          <w:lang w:eastAsia="af-ZA"/>
         </w:rPr>
         <w:tab/>
       </w:r>
@@ -1729,7 +1685,7 @@
         <w:rPr>
           <w:rFonts w:eastAsiaTheme="minorEastAsia"/>
           <w:noProof/>
-          <w:lang w:val="af-ZA" w:eastAsia="af-ZA"/>
+          <w:lang w:eastAsia="af-ZA"/>
         </w:rPr>
       </w:pPr>
       <w:r>
@@ -1742,7 +1698,7 @@
         <w:rPr>
           <w:rFonts w:eastAsiaTheme="minorEastAsia"/>
           <w:noProof/>
-          <w:lang w:val="af-ZA" w:eastAsia="af-ZA"/>
+          <w:lang w:eastAsia="af-ZA"/>
         </w:rPr>
         <w:tab/>
       </w:r>
@@ -1804,7 +1760,7 @@
         <w:rPr>
           <w:rFonts w:eastAsiaTheme="minorEastAsia"/>
           <w:noProof/>
-          <w:lang w:val="af-ZA" w:eastAsia="af-ZA"/>
+          <w:lang w:eastAsia="af-ZA"/>
         </w:rPr>
       </w:pPr>
       <w:r>
@@ -1817,7 +1773,7 @@
         <w:rPr>
           <w:rFonts w:eastAsiaTheme="minorEastAsia"/>
           <w:noProof/>
-          <w:lang w:val="af-ZA" w:eastAsia="af-ZA"/>
+          <w:lang w:eastAsia="af-ZA"/>
         </w:rPr>
         <w:tab/>
       </w:r>
@@ -1879,7 +1835,7 @@
         <w:rPr>
           <w:rFonts w:eastAsiaTheme="minorEastAsia"/>
           <w:noProof/>
-          <w:lang w:val="af-ZA" w:eastAsia="af-ZA"/>
+          <w:lang w:eastAsia="af-ZA"/>
         </w:rPr>
       </w:pPr>
       <w:r>
@@ -1892,7 +1848,7 @@
         <w:rPr>
           <w:rFonts w:eastAsiaTheme="minorEastAsia"/>
           <w:noProof/>
-          <w:lang w:val="af-ZA" w:eastAsia="af-ZA"/>
+          <w:lang w:eastAsia="af-ZA"/>
         </w:rPr>
         <w:tab/>
       </w:r>
@@ -1954,7 +1910,7 @@
         <w:rPr>
           <w:rFonts w:eastAsiaTheme="minorEastAsia"/>
           <w:noProof/>
-          <w:lang w:val="af-ZA" w:eastAsia="af-ZA"/>
+          <w:lang w:eastAsia="af-ZA"/>
         </w:rPr>
       </w:pPr>
       <w:r>
@@ -1967,7 +1923,7 @@
         <w:rPr>
           <w:rFonts w:eastAsiaTheme="minorEastAsia"/>
           <w:noProof/>
-          <w:lang w:val="af-ZA" w:eastAsia="af-ZA"/>
+          <w:lang w:eastAsia="af-ZA"/>
         </w:rPr>
         <w:tab/>
       </w:r>
@@ -2029,7 +1985,7 @@
         <w:rPr>
           <w:rFonts w:eastAsiaTheme="minorEastAsia"/>
           <w:noProof/>
-          <w:lang w:val="af-ZA" w:eastAsia="af-ZA"/>
+          <w:lang w:eastAsia="af-ZA"/>
         </w:rPr>
       </w:pPr>
       <w:r>
@@ -2042,7 +1998,7 @@
         <w:rPr>
           <w:rFonts w:eastAsiaTheme="minorEastAsia"/>
           <w:noProof/>
-          <w:lang w:val="af-ZA" w:eastAsia="af-ZA"/>
+          <w:lang w:eastAsia="af-ZA"/>
         </w:rPr>
         <w:tab/>
       </w:r>
@@ -2104,7 +2060,7 @@
         <w:rPr>
           <w:rFonts w:eastAsiaTheme="minorEastAsia"/>
           <w:noProof/>
-          <w:lang w:val="af-ZA" w:eastAsia="af-ZA"/>
+          <w:lang w:eastAsia="af-ZA"/>
         </w:rPr>
       </w:pPr>
       <w:r>
@@ -2117,7 +2073,7 @@
         <w:rPr>
           <w:rFonts w:eastAsiaTheme="minorEastAsia"/>
           <w:noProof/>
-          <w:lang w:val="af-ZA" w:eastAsia="af-ZA"/>
+          <w:lang w:eastAsia="af-ZA"/>
         </w:rPr>
         <w:tab/>
       </w:r>
@@ -2179,7 +2135,7 @@
         <w:rPr>
           <w:rFonts w:eastAsiaTheme="minorEastAsia"/>
           <w:noProof/>
-          <w:lang w:val="af-ZA" w:eastAsia="af-ZA"/>
+          <w:lang w:eastAsia="af-ZA"/>
         </w:rPr>
       </w:pPr>
       <w:r>
@@ -2192,7 +2148,7 @@
         <w:rPr>
           <w:rFonts w:eastAsiaTheme="minorEastAsia"/>
           <w:noProof/>
-          <w:lang w:val="af-ZA" w:eastAsia="af-ZA"/>
+          <w:lang w:eastAsia="af-ZA"/>
         </w:rPr>
         <w:tab/>
       </w:r>
@@ -2265,6 +2221,10 @@
     <w:p>
       <w:pPr>
         <w:pStyle w:val="Heading1"/>
+        <w:numPr>
+          <w:ilvl w:val="0"/>
+          <w:numId w:val="16"/>
+        </w:numPr>
       </w:pPr>
       <w:bookmarkStart w:id="0" w:name="_Toc525038506"/>
       <w:r>
@@ -2732,9 +2692,14 @@
           <w:szCs w:val="20"/>
           <w:shd w:val="clear" w:color="auto" w:fill="FFFFFF"/>
         </w:rPr>
-        <w:t xml:space="preserve">Due to the great number of stocking items and </w:t>
-      </w:r>
-      <w:proofErr w:type="gramStart"/>
+        <w:t>Due to the great number of stocking items and broad based demand planning, much of the purchasing decisions is driven by a semi-automated process based on sales demand, supplier fulfilment rate, available funding etc</w:t>
+      </w:r>
+    </w:p>
+    <w:p>
+      <w:pPr>
+        <w:ind w:left="567"/>
+        <w:jc w:val="both"/>
+      </w:pPr>
       <w:r>
         <w:rPr>
           <w:rFonts w:ascii="Helvetica" w:hAnsi="Helvetica"/>
@@ -2743,9 +2708,8 @@
           <w:szCs w:val="20"/>
           <w:shd w:val="clear" w:color="auto" w:fill="FFFFFF"/>
         </w:rPr>
-        <w:t>broad based</w:t>
-      </w:r>
-      <w:proofErr w:type="gramEnd"/>
+        <w:t xml:space="preserve">More recently, post liquidation, an advanced stock demand modelling system was acquired and now forms [art of the bulk of purchasing done by </w:t>
+      </w:r>
       <w:r>
         <w:rPr>
           <w:rFonts w:ascii="Helvetica" w:hAnsi="Helvetica"/>
@@ -2754,14 +2718,8 @@
           <w:szCs w:val="20"/>
           <w:shd w:val="clear" w:color="auto" w:fill="FFFFFF"/>
         </w:rPr>
-        <w:t xml:space="preserve"> demand planning, much of the purchasing decisions is driven by a semi-automated process based on sales demand, supplier fulfilment rate, available funding etc</w:t>
-      </w:r>
-    </w:p>
-    <w:p>
-      <w:pPr>
-        <w:ind w:left="567"/>
-        <w:jc w:val="both"/>
-      </w:pPr>
+        <w:t>Engineparts</w:t>
+      </w:r>
       <w:r>
         <w:rPr>
           <w:rFonts w:ascii="Helvetica" w:hAnsi="Helvetica"/>
@@ -2770,7 +2728,7 @@
           <w:szCs w:val="20"/>
           <w:shd w:val="clear" w:color="auto" w:fill="FFFFFF"/>
         </w:rPr>
-        <w:t>More recently, post liquidation, an advanced stock demand modelling system was acquired and now forms [art of the bulk of purchasing done by Engineparts from internal (Imperial based) suppliers.</w:t>
+        <w:t xml:space="preserve"> from internal (Imperial based) suppliers.</w:t>
       </w:r>
     </w:p>
     <w:p>
@@ -2843,15 +2801,7 @@
         <w:jc w:val="both"/>
       </w:pPr>
       <w:r>
-        <w:t xml:space="preserve">Sales demand is expressed as an AMS factor (3-month Average Monthly Sales). This is a calculated value using sales for the past period where every month’s sales </w:t>
-      </w:r>
-      <w:proofErr w:type="gramStart"/>
-      <w:r>
-        <w:t>is</w:t>
-      </w:r>
-      <w:proofErr w:type="gramEnd"/>
-      <w:r>
-        <w:t xml:space="preserve"> folded into the current AMS factor.</w:t>
+        <w:t>Sales demand is expressed as an AMS factor (3-month Average Monthly Sales). This is a calculated value using sales for the past period where every month’s sales is folded into the current AMS factor.</w:t>
       </w:r>
     </w:p>
     <w:p>
@@ -2881,7 +2831,13 @@
         <w:jc w:val="both"/>
       </w:pPr>
       <w:r>
-        <w:t xml:space="preserve">Considering that ePart is designed to be multi-company multi-warehouse capable, demand is apportioned to each point of </w:t>
+        <w:t xml:space="preserve">Considering that </w:t>
+      </w:r>
+      <w:r>
+        <w:t>ePART</w:t>
+      </w:r>
+      <w:r>
+        <w:t xml:space="preserve"> is designed to be multi-company multi-warehouse capable, demand is apportioned to each point of </w:t>
       </w:r>
       <w:r>
         <w:rPr>
@@ -2928,19 +2884,25 @@
         <w:jc w:val="both"/>
       </w:pPr>
       <w:r>
-        <w:t>The notion should be for the purchaser to minimise stock holding without negatively affecting sales availability. Using the ePart workbench empowers buying staff to make effective and informed decisions to balance investment vs availability; there is a cost in purchasing too much stock and loss of GP if unable to supply.</w:t>
-      </w:r>
-      <w:bookmarkStart w:id="4" w:name="_GoBack"/>
-      <w:bookmarkEnd w:id="4"/>
+        <w:t xml:space="preserve">The notion should be for the purchaser to minimise stock holding without negatively affecting sales availability. Using the </w:t>
+      </w:r>
+      <w:r>
+        <w:t>ePART</w:t>
+      </w:r>
+      <w:r>
+        <w:t xml:space="preserve"> workbench empowers buying staff to make effective and informed decisions to balance investment vs</w:t>
+      </w:r>
       <w:r>
         <w:t>.</w:t>
+      </w:r>
+      <w:r>
+        <w:t xml:space="preserve"> availability; there is a cost in purchasing too much stock and loss of GP if unable to supply.</w:t>
       </w:r>
     </w:p>
     <w:p>
-      <w:pPr>
-        <w:ind w:left="567"/>
-        <w:jc w:val="both"/>
-      </w:pPr>
+      <w:r>
+        <w:br w:type="page"/>
+      </w:r>
     </w:p>
     <w:p>
       <w:pPr>
@@ -2950,19 +2912,75 @@
           <w:numId w:val="16"/>
         </w:numPr>
       </w:pPr>
-      <w:bookmarkStart w:id="5" w:name="_Toc525038516"/>
+      <w:bookmarkStart w:id="4" w:name="_Toc525038516"/>
       <w:r>
         <w:lastRenderedPageBreak/>
         <w:t>Database entities and relationships</w:t>
       </w:r>
-      <w:bookmarkEnd w:id="5"/>
+      <w:bookmarkEnd w:id="4"/>
     </w:p>
     <w:p>
-      <w:pPr>
-        <w:pStyle w:val="Heading1"/>
-        <w:ind w:left="567"/>
-      </w:pPr>
+      <w:r>
+        <w:rPr>
+          <w:noProof/>
+        </w:rPr>
+        <w:drawing>
+          <wp:anchor distT="0" distB="0" distL="114300" distR="114300" simplePos="0" relativeHeight="251658240" behindDoc="0" locked="0" layoutInCell="1" allowOverlap="1" wp14:anchorId="72EA52B6" wp14:editId="68787EFA">
+            <wp:simplePos x="0" y="0"/>
+            <wp:positionH relativeFrom="margin">
+              <wp:align>right</wp:align>
+            </wp:positionH>
+            <wp:positionV relativeFrom="paragraph">
+              <wp:posOffset>-1270</wp:posOffset>
+            </wp:positionV>
+            <wp:extent cx="5731510" cy="7439025"/>
+            <wp:effectExtent l="0" t="0" r="2540" b="9525"/>
+            <wp:wrapSquare wrapText="bothSides"/>
+            <wp:docPr id="2" name="Picture 2"/>
+            <wp:cNvGraphicFramePr>
+              <a:graphicFrameLocks xmlns:a="http://schemas.openxmlformats.org/drawingml/2006/main" noChangeAspect="1"/>
+            </wp:cNvGraphicFramePr>
+            <a:graphic xmlns:a="http://schemas.openxmlformats.org/drawingml/2006/main">
+              <a:graphicData uri="http://schemas.openxmlformats.org/drawingml/2006/picture">
+                <pic:pic xmlns:pic="http://schemas.openxmlformats.org/drawingml/2006/picture">
+                  <pic:nvPicPr>
+                    <pic:cNvPr id="1" name=""/>
+                    <pic:cNvPicPr/>
+                  </pic:nvPicPr>
+                  <pic:blipFill>
+                    <a:blip r:embed="rId10">
+                      <a:extLst>
+                        <a:ext uri="{28A0092B-C50C-407E-A947-70E740481C1C}">
+                          <a14:useLocalDpi xmlns:a14="http://schemas.microsoft.com/office/drawing/2010/main" val="0"/>
+                        </a:ext>
+                      </a:extLst>
+                    </a:blip>
+                    <a:stretch>
+                      <a:fillRect/>
+                    </a:stretch>
+                  </pic:blipFill>
+                  <pic:spPr>
+                    <a:xfrm>
+                      <a:off x="0" y="0"/>
+                      <a:ext cx="5731510" cy="7439025"/>
+                    </a:xfrm>
+                    <a:prstGeom prst="rect">
+                      <a:avLst/>
+                    </a:prstGeom>
+                  </pic:spPr>
+                </pic:pic>
+              </a:graphicData>
+            </a:graphic>
+          </wp:anchor>
+        </w:drawing>
+      </w:r>
     </w:p>
+    <w:p>
+      <w:r>
+        <w:br w:type="page"/>
+      </w:r>
+    </w:p>
+    <w:p/>
     <w:p>
       <w:pPr>
         <w:pStyle w:val="Heading1"/>
@@ -2971,11 +2989,11 @@
           <w:numId w:val="16"/>
         </w:numPr>
       </w:pPr>
-      <w:bookmarkStart w:id="6" w:name="_Toc525038517"/>
+      <w:bookmarkStart w:id="5" w:name="_Toc525038517"/>
       <w:r>
         <w:t>Programs</w:t>
       </w:r>
-      <w:bookmarkEnd w:id="6"/>
+      <w:bookmarkEnd w:id="5"/>
     </w:p>
     <w:p>
       <w:pPr>
@@ -2984,29 +3002,32 @@
           <w:ilvl w:val="1"/>
           <w:numId w:val="16"/>
         </w:numPr>
-        <w:ind w:left="1276" w:hanging="709"/>
-      </w:pPr>
-      <w:bookmarkStart w:id="7" w:name="_Toc525038518"/>
+        <w:tabs>
+          <w:tab w:val="left" w:pos="851"/>
+        </w:tabs>
+        <w:ind w:left="426" w:hanging="283"/>
+      </w:pPr>
+      <w:bookmarkStart w:id="6" w:name="_Toc525038518"/>
       <w:r>
         <w:t>MS Windows Executables</w:t>
       </w:r>
-      <w:bookmarkEnd w:id="7"/>
+      <w:bookmarkEnd w:id="6"/>
     </w:p>
     <w:tbl>
       <w:tblPr>
         <w:tblStyle w:val="TableGrid"/>
-        <w:tblW w:w="0" w:type="auto"/>
-        <w:tblInd w:w="846" w:type="dxa"/>
+        <w:tblW w:w="8788" w:type="dxa"/>
+        <w:tblInd w:w="279" w:type="dxa"/>
         <w:tblLook w:val="04A0" w:firstRow="1" w:lastRow="0" w:firstColumn="1" w:lastColumn="0" w:noHBand="0" w:noVBand="1"/>
       </w:tblPr>
       <w:tblGrid>
-        <w:gridCol w:w="2126"/>
-        <w:gridCol w:w="5437"/>
+        <w:gridCol w:w="2693"/>
+        <w:gridCol w:w="6095"/>
       </w:tblGrid>
       <w:tr>
         <w:tc>
           <w:tcPr>
-            <w:tcW w:w="2126" w:type="dxa"/>
+            <w:tcW w:w="2693" w:type="dxa"/>
             <w:vAlign w:val="center"/>
           </w:tcPr>
           <w:p>
@@ -3026,7 +3047,7 @@
         </w:tc>
         <w:tc>
           <w:tcPr>
-            <w:tcW w:w="5437" w:type="dxa"/>
+            <w:tcW w:w="6095" w:type="dxa"/>
             <w:vAlign w:val="center"/>
           </w:tcPr>
           <w:p>
@@ -3048,21 +3069,28 @@
       <w:tr>
         <w:tc>
           <w:tcPr>
-            <w:tcW w:w="2126" w:type="dxa"/>
+            <w:tcW w:w="2693" w:type="dxa"/>
             <w:vAlign w:val="center"/>
           </w:tcPr>
-          <w:p/>
+          <w:p>
+            <w:r>
+              <w:t>stkPurchaseOrder.exe</w:t>
+            </w:r>
+          </w:p>
         </w:tc>
         <w:tc>
           <w:tcPr>
-            <w:tcW w:w="5437" w:type="dxa"/>
+            <w:tcW w:w="6095" w:type="dxa"/>
             <w:vAlign w:val="center"/>
           </w:tcPr>
-          <w:p/>
+          <w:p>
+            <w:r>
+              <w:t>Used to auto-suggest, modify, manage and send purchase orders.</w:t>
+            </w:r>
+          </w:p>
         </w:tc>
       </w:tr>
     </w:tbl>
-    <w:p/>
     <w:p>
       <w:pPr>
         <w:pStyle w:val="Heading1"/>
@@ -3070,32 +3098,35 @@
           <w:ilvl w:val="1"/>
           <w:numId w:val="16"/>
         </w:numPr>
-        <w:ind w:left="1276" w:hanging="709"/>
-      </w:pPr>
-      <w:bookmarkStart w:id="8" w:name="_Toc525038519"/>
+        <w:tabs>
+          <w:tab w:val="left" w:pos="851"/>
+        </w:tabs>
+        <w:ind w:left="426" w:hanging="283"/>
+      </w:pPr>
+      <w:bookmarkStart w:id="7" w:name="_Toc525038519"/>
       <w:r>
         <w:t>SQL Stored Procedure</w:t>
       </w:r>
       <w:r>
         <w:t>s</w:t>
       </w:r>
-      <w:bookmarkEnd w:id="8"/>
+      <w:bookmarkEnd w:id="7"/>
     </w:p>
     <w:tbl>
       <w:tblPr>
         <w:tblStyle w:val="TableGrid"/>
-        <w:tblW w:w="0" w:type="auto"/>
-        <w:tblInd w:w="846" w:type="dxa"/>
+        <w:tblW w:w="8930" w:type="dxa"/>
+        <w:tblInd w:w="279" w:type="dxa"/>
         <w:tblLook w:val="04A0" w:firstRow="1" w:lastRow="0" w:firstColumn="1" w:lastColumn="0" w:noHBand="0" w:noVBand="1"/>
       </w:tblPr>
       <w:tblGrid>
-        <w:gridCol w:w="4176"/>
-        <w:gridCol w:w="3994"/>
+        <w:gridCol w:w="3560"/>
+        <w:gridCol w:w="5370"/>
       </w:tblGrid>
       <w:tr>
         <w:tc>
           <w:tcPr>
-            <w:tcW w:w="4176" w:type="dxa"/>
+            <w:tcW w:w="3560" w:type="dxa"/>
             <w:vAlign w:val="center"/>
           </w:tcPr>
           <w:p>
@@ -3115,7 +3146,7 @@
         </w:tc>
         <w:tc>
           <w:tcPr>
-            <w:tcW w:w="3994" w:type="dxa"/>
+            <w:tcW w:w="5370" w:type="dxa"/>
             <w:vAlign w:val="center"/>
           </w:tcPr>
           <w:p>
@@ -3137,353 +3168,634 @@
       <w:tr>
         <w:tc>
           <w:tcPr>
-            <w:tcW w:w="4176" w:type="dxa"/>
+            <w:tcW w:w="3560" w:type="dxa"/>
             <w:vAlign w:val="center"/>
           </w:tcPr>
-          <w:p/>
+          <w:p>
+            <w:proofErr w:type="spellStart"/>
+            <w:r>
+              <w:t>stkPurchaseOrderDefaultAddress</w:t>
+            </w:r>
+            <w:proofErr w:type="spellEnd"/>
+          </w:p>
         </w:tc>
         <w:tc>
           <w:tcPr>
-            <w:tcW w:w="3994" w:type="dxa"/>
+            <w:tcW w:w="5370" w:type="dxa"/>
             <w:vAlign w:val="center"/>
           </w:tcPr>
-          <w:p/>
+          <w:p>
+            <w:r>
+              <w:t xml:space="preserve">Gets the branch’s </w:t>
+            </w:r>
+            <w:r>
+              <w:t>address as the default delivery address.</w:t>
+            </w:r>
+          </w:p>
         </w:tc>
       </w:tr>
       <w:tr>
         <w:tc>
           <w:tcPr>
-            <w:tcW w:w="4176" w:type="dxa"/>
+            <w:tcW w:w="3560" w:type="dxa"/>
             <w:vAlign w:val="center"/>
           </w:tcPr>
-          <w:p/>
+          <w:p>
+            <w:proofErr w:type="spellStart"/>
+            <w:r>
+              <w:t>stkPurchaseOrderSearch</w:t>
+            </w:r>
+            <w:proofErr w:type="spellEnd"/>
+          </w:p>
         </w:tc>
         <w:tc>
           <w:tcPr>
-            <w:tcW w:w="3994" w:type="dxa"/>
+            <w:tcW w:w="5370" w:type="dxa"/>
             <w:vAlign w:val="center"/>
           </w:tcPr>
-          <w:p/>
+          <w:p>
+            <w:r>
+              <w:t>Searches for a purchase order</w:t>
+            </w:r>
+          </w:p>
         </w:tc>
       </w:tr>
       <w:tr>
         <w:tc>
           <w:tcPr>
-            <w:tcW w:w="4176" w:type="dxa"/>
+            <w:tcW w:w="3560" w:type="dxa"/>
             <w:vAlign w:val="center"/>
           </w:tcPr>
-          <w:p/>
+          <w:p>
+            <w:proofErr w:type="spellStart"/>
+            <w:r>
+              <w:t>stkPurchaseOrderSuggest</w:t>
+            </w:r>
+            <w:proofErr w:type="spellEnd"/>
+          </w:p>
         </w:tc>
         <w:tc>
           <w:tcPr>
-            <w:tcW w:w="3994" w:type="dxa"/>
+            <w:tcW w:w="5370" w:type="dxa"/>
             <w:vAlign w:val="center"/>
           </w:tcPr>
-          <w:p/>
+          <w:p>
+            <w:r>
+              <w:t>Creates a new order filled with suggested purchases.</w:t>
+            </w:r>
+          </w:p>
         </w:tc>
       </w:tr>
       <w:tr>
         <w:tc>
           <w:tcPr>
-            <w:tcW w:w="4176" w:type="dxa"/>
+            <w:tcW w:w="3560" w:type="dxa"/>
             <w:vAlign w:val="center"/>
           </w:tcPr>
-          <w:p/>
+          <w:p>
+            <w:proofErr w:type="spellStart"/>
+            <w:r>
+              <w:t>stkPurchaseOrderDelete</w:t>
+            </w:r>
+            <w:proofErr w:type="spellEnd"/>
+          </w:p>
         </w:tc>
         <w:tc>
           <w:tcPr>
-            <w:tcW w:w="3994" w:type="dxa"/>
+            <w:tcW w:w="5370" w:type="dxa"/>
             <w:vAlign w:val="center"/>
           </w:tcPr>
-          <w:p/>
+          <w:p>
+            <w:r>
+              <w:t>Sets the order’s status to “deleted”.</w:t>
+            </w:r>
+          </w:p>
         </w:tc>
       </w:tr>
       <w:tr>
         <w:tc>
           <w:tcPr>
-            <w:tcW w:w="4176" w:type="dxa"/>
+            <w:tcW w:w="3560" w:type="dxa"/>
             <w:vAlign w:val="center"/>
           </w:tcPr>
-          <w:p/>
+          <w:p>
+            <w:proofErr w:type="spellStart"/>
+            <w:r>
+              <w:t>stkPurchaseOrderLine</w:t>
+            </w:r>
+            <w:proofErr w:type="spellEnd"/>
+          </w:p>
         </w:tc>
         <w:tc>
           <w:tcPr>
-            <w:tcW w:w="3994" w:type="dxa"/>
+            <w:tcW w:w="5370" w:type="dxa"/>
             <w:vAlign w:val="center"/>
           </w:tcPr>
-          <w:p/>
+          <w:p>
+            <w:r>
+              <w:t>Verifies changes and do cascading updates.</w:t>
+            </w:r>
+          </w:p>
         </w:tc>
       </w:tr>
       <w:tr>
         <w:tc>
           <w:tcPr>
-            <w:tcW w:w="4176" w:type="dxa"/>
+            <w:tcW w:w="3560" w:type="dxa"/>
             <w:vAlign w:val="center"/>
           </w:tcPr>
-          <w:p/>
+          <w:p>
+            <w:proofErr w:type="spellStart"/>
+            <w:r>
+              <w:t>stkPurchaseOrderLineDisplay</w:t>
+            </w:r>
+            <w:proofErr w:type="spellEnd"/>
+          </w:p>
         </w:tc>
         <w:tc>
           <w:tcPr>
-            <w:tcW w:w="3994" w:type="dxa"/>
+            <w:tcW w:w="5370" w:type="dxa"/>
             <w:vAlign w:val="center"/>
           </w:tcPr>
-          <w:p/>
+          <w:p>
+            <w:r>
+              <w:t>Refreshes cache fields before displaying the line.</w:t>
+            </w:r>
+          </w:p>
         </w:tc>
       </w:tr>
       <w:tr>
         <w:tc>
           <w:tcPr>
-            <w:tcW w:w="4176" w:type="dxa"/>
+            <w:tcW w:w="3560" w:type="dxa"/>
             <w:vAlign w:val="center"/>
           </w:tcPr>
-          <w:p/>
+          <w:p>
+            <w:proofErr w:type="spellStart"/>
+            <w:r>
+              <w:t>stkPurchaseOrderDetAlternates</w:t>
+            </w:r>
+            <w:proofErr w:type="spellEnd"/>
+          </w:p>
         </w:tc>
         <w:tc>
           <w:tcPr>
-            <w:tcW w:w="3994" w:type="dxa"/>
+            <w:tcW w:w="5370" w:type="dxa"/>
             <w:vAlign w:val="center"/>
           </w:tcPr>
-          <w:p/>
+          <w:p>
+            <w:r>
+              <w:t>Lists alternates for an item.</w:t>
+            </w:r>
+          </w:p>
         </w:tc>
       </w:tr>
       <w:tr>
         <w:tc>
           <w:tcPr>
-            <w:tcW w:w="4176" w:type="dxa"/>
+            <w:tcW w:w="3560" w:type="dxa"/>
             <w:vAlign w:val="center"/>
           </w:tcPr>
-          <w:p/>
+          <w:p>
+            <w:proofErr w:type="spellStart"/>
+            <w:r>
+              <w:t>stkPurchaseOrderDetSuppliers</w:t>
+            </w:r>
+            <w:proofErr w:type="spellEnd"/>
+          </w:p>
         </w:tc>
         <w:tc>
           <w:tcPr>
-            <w:tcW w:w="3994" w:type="dxa"/>
+            <w:tcW w:w="5370" w:type="dxa"/>
             <w:vAlign w:val="center"/>
           </w:tcPr>
-          <w:p/>
+          <w:p>
+            <w:r>
+              <w:t>Lists possible suppliers for an item.</w:t>
+            </w:r>
+          </w:p>
         </w:tc>
       </w:tr>
       <w:tr>
         <w:tc>
           <w:tcPr>
-            <w:tcW w:w="4176" w:type="dxa"/>
+            <w:tcW w:w="3560" w:type="dxa"/>
             <w:vAlign w:val="center"/>
           </w:tcPr>
-          <w:p/>
+          <w:p>
+            <w:proofErr w:type="spellStart"/>
+            <w:r>
+              <w:t>stkPurchaseOrderDetBranchLoc</w:t>
+            </w:r>
+            <w:proofErr w:type="spellEnd"/>
+          </w:p>
         </w:tc>
         <w:tc>
           <w:tcPr>
-            <w:tcW w:w="3994" w:type="dxa"/>
+            <w:tcW w:w="5370" w:type="dxa"/>
             <w:vAlign w:val="center"/>
           </w:tcPr>
-          <w:p/>
+          <w:p>
+            <w:r>
+              <w:t>Gets branch</w:t>
+            </w:r>
+            <w:r>
+              <w:t>-specific info for a part.</w:t>
+            </w:r>
+          </w:p>
         </w:tc>
       </w:tr>
       <w:tr>
         <w:tc>
           <w:tcPr>
-            <w:tcW w:w="4176" w:type="dxa"/>
+            <w:tcW w:w="3560" w:type="dxa"/>
             <w:vAlign w:val="center"/>
           </w:tcPr>
-          <w:p/>
+          <w:p>
+            <w:proofErr w:type="spellStart"/>
+            <w:r>
+              <w:t>stkPurchaseOrderDetPurchaseOrders</w:t>
+            </w:r>
+            <w:proofErr w:type="spellEnd"/>
+          </w:p>
         </w:tc>
         <w:tc>
           <w:tcPr>
-            <w:tcW w:w="3994" w:type="dxa"/>
+            <w:tcW w:w="5370" w:type="dxa"/>
             <w:vAlign w:val="center"/>
           </w:tcPr>
-          <w:p/>
+          <w:p>
+            <w:r>
+              <w:t>List ALL the purchase orders that an item has been on.</w:t>
+            </w:r>
+          </w:p>
         </w:tc>
       </w:tr>
       <w:tr>
         <w:tc>
           <w:tcPr>
-            <w:tcW w:w="4176" w:type="dxa"/>
+            <w:tcW w:w="3560" w:type="dxa"/>
             <w:vAlign w:val="center"/>
           </w:tcPr>
-          <w:p/>
+          <w:p>
+            <w:proofErr w:type="spellStart"/>
+            <w:r>
+              <w:t>stkUpdateSupplierPrices</w:t>
+            </w:r>
+            <w:proofErr w:type="spellEnd"/>
+          </w:p>
         </w:tc>
         <w:tc>
           <w:tcPr>
-            <w:tcW w:w="3994" w:type="dxa"/>
+            <w:tcW w:w="5370" w:type="dxa"/>
             <w:vAlign w:val="center"/>
           </w:tcPr>
-          <w:p/>
+          <w:p>
+            <w:r>
+              <w:t>Refreshes the order’s prices to match the SPL.</w:t>
+            </w:r>
+          </w:p>
         </w:tc>
       </w:tr>
       <w:tr>
         <w:tc>
           <w:tcPr>
-            <w:tcW w:w="4176" w:type="dxa"/>
+            <w:tcW w:w="3560" w:type="dxa"/>
             <w:vAlign w:val="center"/>
           </w:tcPr>
-          <w:p/>
+          <w:p>
+            <w:proofErr w:type="spellStart"/>
+            <w:r>
+              <w:t>stkEDIComfirmOrder</w:t>
+            </w:r>
+            <w:proofErr w:type="spellEnd"/>
+          </w:p>
         </w:tc>
         <w:tc>
           <w:tcPr>
-            <w:tcW w:w="3994" w:type="dxa"/>
+            <w:tcW w:w="5370" w:type="dxa"/>
             <w:vAlign w:val="center"/>
           </w:tcPr>
-          <w:p/>
+          <w:p>
+            <w:r>
+              <w:t>Beware the spelling on this one.  Marks an EDI order as being confirmed, and updates the contact details.</w:t>
+            </w:r>
+          </w:p>
         </w:tc>
       </w:tr>
       <w:tr>
         <w:tc>
           <w:tcPr>
-            <w:tcW w:w="4176" w:type="dxa"/>
+            <w:tcW w:w="3560" w:type="dxa"/>
             <w:vAlign w:val="center"/>
           </w:tcPr>
-          <w:p/>
+          <w:p>
+            <w:proofErr w:type="spellStart"/>
+            <w:r>
+              <w:t>stkEDITelephoneOrder</w:t>
+            </w:r>
+            <w:proofErr w:type="spellEnd"/>
+          </w:p>
         </w:tc>
         <w:tc>
           <w:tcPr>
-            <w:tcW w:w="3994" w:type="dxa"/>
+            <w:tcW w:w="5370" w:type="dxa"/>
             <w:vAlign w:val="center"/>
           </w:tcPr>
-          <w:p/>
+          <w:p>
+            <w:r>
+              <w:t>Does this schedule a telephone call to place an order?</w:t>
+            </w:r>
+          </w:p>
         </w:tc>
       </w:tr>
       <w:tr>
         <w:tc>
           <w:tcPr>
-            <w:tcW w:w="4176" w:type="dxa"/>
+            <w:tcW w:w="3560" w:type="dxa"/>
             <w:vAlign w:val="center"/>
           </w:tcPr>
-          <w:p/>
+          <w:p>
+            <w:proofErr w:type="spellStart"/>
+            <w:r>
+              <w:t>stkStatusLog</w:t>
+            </w:r>
+            <w:proofErr w:type="spellEnd"/>
+          </w:p>
         </w:tc>
         <w:tc>
           <w:tcPr>
-            <w:tcW w:w="3994" w:type="dxa"/>
+            <w:tcW w:w="5370" w:type="dxa"/>
             <w:vAlign w:val="center"/>
           </w:tcPr>
-          <w:p/>
+          <w:p>
+            <w:r>
+              <w:t>Logs the order’s status change.</w:t>
+            </w:r>
+          </w:p>
         </w:tc>
       </w:tr>
       <w:tr>
         <w:tc>
           <w:tcPr>
-            <w:tcW w:w="4176" w:type="dxa"/>
+            <w:tcW w:w="3560" w:type="dxa"/>
             <w:vAlign w:val="center"/>
           </w:tcPr>
-          <w:p/>
+          <w:p>
+            <w:proofErr w:type="spellStart"/>
+            <w:r>
+              <w:t>stkTranDetNextLineId</w:t>
+            </w:r>
+            <w:proofErr w:type="spellEnd"/>
+          </w:p>
         </w:tc>
         <w:tc>
           <w:tcPr>
-            <w:tcW w:w="3994" w:type="dxa"/>
+            <w:tcW w:w="5370" w:type="dxa"/>
             <w:vAlign w:val="center"/>
           </w:tcPr>
-          <w:p/>
+          <w:p>
+            <w:r>
+              <w:t>Gets the next line id for the current order.</w:t>
+            </w:r>
+          </w:p>
         </w:tc>
       </w:tr>
       <w:tr>
         <w:tc>
           <w:tcPr>
-            <w:tcW w:w="4176" w:type="dxa"/>
+            <w:tcW w:w="3560" w:type="dxa"/>
             <w:vAlign w:val="center"/>
           </w:tcPr>
-          <w:p/>
+          <w:p>
+            <w:proofErr w:type="spellStart"/>
+            <w:r>
+              <w:t>ediExportOrder</w:t>
+            </w:r>
+            <w:proofErr w:type="spellEnd"/>
+          </w:p>
         </w:tc>
         <w:tc>
           <w:tcPr>
-            <w:tcW w:w="3994" w:type="dxa"/>
+            <w:tcW w:w="5370" w:type="dxa"/>
             <w:vAlign w:val="center"/>
           </w:tcPr>
-          <w:p/>
+          <w:p>
+            <w:r>
+              <w:t>E</w:t>
+            </w:r>
+            <w:r>
+              <w:t xml:space="preserve">nqueues </w:t>
+            </w:r>
+            <w:r>
+              <w:t xml:space="preserve">either </w:t>
+            </w:r>
+            <w:r>
+              <w:t xml:space="preserve">an HTML </w:t>
+            </w:r>
+            <w:r>
+              <w:t xml:space="preserve">or a CSV EDI </w:t>
+            </w:r>
+            <w:r>
+              <w:t>order</w:t>
+            </w:r>
+            <w:r>
+              <w:t>.</w:t>
+            </w:r>
+          </w:p>
         </w:tc>
       </w:tr>
       <w:tr>
         <w:tc>
           <w:tcPr>
-            <w:tcW w:w="4176" w:type="dxa"/>
+            <w:tcW w:w="3560" w:type="dxa"/>
             <w:vAlign w:val="center"/>
           </w:tcPr>
-          <w:p/>
+          <w:p>
+            <w:proofErr w:type="spellStart"/>
+            <w:r>
+              <w:t>ediCSV</w:t>
+            </w:r>
+            <w:r>
+              <w:t>PluginOrder</w:t>
+            </w:r>
+            <w:proofErr w:type="spellEnd"/>
+          </w:p>
         </w:tc>
         <w:tc>
           <w:tcPr>
-            <w:tcW w:w="3994" w:type="dxa"/>
+            <w:tcW w:w="5370" w:type="dxa"/>
             <w:vAlign w:val="center"/>
           </w:tcPr>
-          <w:p/>
+          <w:p>
+            <w:r>
+              <w:t>Generates a CSV EDI order and schedules its e-mail.</w:t>
+            </w:r>
+          </w:p>
         </w:tc>
       </w:tr>
       <w:tr>
         <w:tc>
           <w:tcPr>
-            <w:tcW w:w="4176" w:type="dxa"/>
+            <w:tcW w:w="3560" w:type="dxa"/>
             <w:vAlign w:val="center"/>
           </w:tcPr>
-          <w:p/>
+          <w:p>
+            <w:proofErr w:type="spellStart"/>
+            <w:r>
+              <w:t>ediLogFaxPrint</w:t>
+            </w:r>
+            <w:proofErr w:type="spellEnd"/>
+          </w:p>
         </w:tc>
         <w:tc>
           <w:tcPr>
-            <w:tcW w:w="3994" w:type="dxa"/>
+            <w:tcW w:w="5370" w:type="dxa"/>
             <w:vAlign w:val="center"/>
           </w:tcPr>
-          <w:p/>
+          <w:p>
+            <w:r>
+              <w:t xml:space="preserve">Enqueues either </w:t>
+            </w:r>
+            <w:r>
+              <w:t>a fax or a printed(?) EDI order.</w:t>
+            </w:r>
+          </w:p>
         </w:tc>
       </w:tr>
       <w:tr>
         <w:tc>
           <w:tcPr>
-            <w:tcW w:w="4176" w:type="dxa"/>
+            <w:tcW w:w="3560" w:type="dxa"/>
             <w:vAlign w:val="center"/>
           </w:tcPr>
-          <w:p/>
+          <w:p>
+            <w:proofErr w:type="spellStart"/>
+            <w:r>
+              <w:t>ediCheckEmail</w:t>
+            </w:r>
+            <w:proofErr w:type="spellEnd"/>
+          </w:p>
         </w:tc>
         <w:tc>
           <w:tcPr>
-            <w:tcW w:w="3994" w:type="dxa"/>
+            <w:tcW w:w="5370" w:type="dxa"/>
             <w:vAlign w:val="center"/>
           </w:tcPr>
-          <w:p/>
+          <w:p>
+            <w:r>
+              <w:t>Gathers the list of EDI options for an account.</w:t>
+            </w:r>
+          </w:p>
         </w:tc>
       </w:tr>
       <w:tr>
         <w:tc>
           <w:tcPr>
-            <w:tcW w:w="4176" w:type="dxa"/>
+            <w:tcW w:w="3560" w:type="dxa"/>
             <w:vAlign w:val="center"/>
           </w:tcPr>
-          <w:p/>
+          <w:p>
+            <w:proofErr w:type="spellStart"/>
+            <w:r>
+              <w:t>purPurchaseOrderCheckAccCode</w:t>
+            </w:r>
+            <w:proofErr w:type="spellEnd"/>
+          </w:p>
         </w:tc>
         <w:tc>
           <w:tcPr>
-            <w:tcW w:w="3994" w:type="dxa"/>
+            <w:tcW w:w="5370" w:type="dxa"/>
             <w:vAlign w:val="center"/>
           </w:tcPr>
-          <w:p/>
+          <w:p>
+            <w:r>
+              <w:t>Checks whether the account can accept orders.</w:t>
+            </w:r>
+          </w:p>
         </w:tc>
       </w:tr>
       <w:tr>
         <w:tc>
           <w:tcPr>
-            <w:tcW w:w="4176" w:type="dxa"/>
+            <w:tcW w:w="3560" w:type="dxa"/>
             <w:vAlign w:val="center"/>
           </w:tcPr>
-          <w:p/>
+          <w:p>
+            <w:proofErr w:type="spellStart"/>
+            <w:r>
+              <w:t>catSupplierCatalogueList</w:t>
+            </w:r>
+            <w:proofErr w:type="spellEnd"/>
+          </w:p>
         </w:tc>
         <w:tc>
           <w:tcPr>
-            <w:tcW w:w="3994" w:type="dxa"/>
+            <w:tcW w:w="5370" w:type="dxa"/>
             <w:vAlign w:val="center"/>
           </w:tcPr>
-          <w:p/>
+          <w:p>
+            <w:r>
+              <w:t>Retrieves catalogue part numbers for an item.</w:t>
+            </w:r>
+          </w:p>
         </w:tc>
       </w:tr>
       <w:tr>
         <w:tc>
           <w:tcPr>
-            <w:tcW w:w="4176" w:type="dxa"/>
+            <w:tcW w:w="3560" w:type="dxa"/>
             <w:vAlign w:val="center"/>
           </w:tcPr>
-          <w:p/>
+          <w:p>
+            <w:proofErr w:type="spellStart"/>
+            <w:r>
+              <w:t>catSupplierPriceListCount</w:t>
+            </w:r>
+            <w:proofErr w:type="spellEnd"/>
+          </w:p>
         </w:tc>
         <w:tc>
           <w:tcPr>
-            <w:tcW w:w="3994" w:type="dxa"/>
+            <w:tcW w:w="5370" w:type="dxa"/>
             <w:vAlign w:val="center"/>
           </w:tcPr>
-          <w:p/>
+          <w:p>
+            <w:r>
+              <w:t xml:space="preserve">Returns the number of prices that </w:t>
+            </w:r>
+            <w:r>
+              <w:t>the supplier has for the item.</w:t>
+            </w:r>
+          </w:p>
+        </w:tc>
+      </w:tr>
+      <w:tr>
+        <w:tc>
+          <w:tcPr>
+            <w:tcW w:w="3560" w:type="dxa"/>
+            <w:vAlign w:val="center"/>
+          </w:tcPr>
+          <w:p>
+            <w:proofErr w:type="spellStart"/>
+            <w:r>
+              <w:t>crClaimCount</w:t>
+            </w:r>
+            <w:proofErr w:type="spellEnd"/>
+          </w:p>
+        </w:tc>
+        <w:tc>
+          <w:tcPr>
+            <w:tcW w:w="5370" w:type="dxa"/>
+            <w:vAlign w:val="center"/>
+          </w:tcPr>
+          <w:p>
+            <w:r>
+              <w:t>Gets the number of open claims on a supplier.</w:t>
+            </w:r>
+            <w:bookmarkStart w:id="8" w:name="_GoBack"/>
+            <w:bookmarkEnd w:id="8"/>
+          </w:p>
         </w:tc>
       </w:tr>
     </w:tbl>
@@ -3543,7 +3855,7 @@
         <w:t xml:space="preserve">I hereby confirm that I have been fully informed of the documents content </w:t>
       </w:r>
       <w:r>
-        <w:t>and, received training to understand how the detailed instructions are to be applied</w:t>
+        <w:t>and received training to understand how the detailed instructions are to be applied</w:t>
       </w:r>
       <w:r>
         <w:t>:</w:t>
@@ -3552,15 +3864,55 @@
     <w:p>
       <w:pPr>
         <w:ind w:left="567"/>
+        <w:rPr>
+          <w:sz w:val="24"/>
+        </w:rPr>
       </w:pPr>
     </w:p>
     <w:p>
       <w:pPr>
+        <w:tabs>
+          <w:tab w:val="right" w:pos="1560"/>
+          <w:tab w:val="left" w:pos="1701"/>
+        </w:tabs>
+        <w:spacing w:line="480" w:lineRule="auto"/>
         <w:ind w:left="567"/>
-      </w:pPr>
+        <w:rPr>
+          <w:sz w:val="24"/>
+        </w:rPr>
+      </w:pPr>
+      <w:r>
+        <w:rPr>
+          <w:sz w:val="24"/>
+        </w:rPr>
+        <w:tab/>
+      </w:r>
+      <w:r>
+        <w:rPr>
+          <w:sz w:val="24"/>
+        </w:rPr>
+        <w:t>Name</w:t>
+      </w:r>
+      <w:r>
+        <w:rPr>
+          <w:sz w:val="24"/>
+        </w:rPr>
+        <w:tab/>
+      </w:r>
+      <w:r>
+        <w:rPr>
+          <w:sz w:val="24"/>
+        </w:rPr>
+        <w:t>……………………………………………………………………………</w:t>
+      </w:r>
     </w:p>
     <w:p>
       <w:pPr>
+        <w:tabs>
+          <w:tab w:val="right" w:pos="1560"/>
+          <w:tab w:val="left" w:pos="1701"/>
+        </w:tabs>
+        <w:spacing w:line="480" w:lineRule="auto"/>
         <w:ind w:left="567"/>
         <w:rPr>
           <w:sz w:val="24"/>
@@ -3570,94 +3922,110 @@
         <w:rPr>
           <w:sz w:val="24"/>
         </w:rPr>
-        <w:t>Name …………………………………………………………………………….</w:t>
+        <w:tab/>
+      </w:r>
+      <w:r>
+        <w:rPr>
+          <w:sz w:val="24"/>
+        </w:rPr>
+        <w:t>Job Title</w:t>
+      </w:r>
+      <w:r>
+        <w:rPr>
+          <w:sz w:val="24"/>
+        </w:rPr>
+        <w:tab/>
+      </w:r>
+      <w:r>
+        <w:rPr>
+          <w:sz w:val="24"/>
+        </w:rPr>
+        <w:t>…………………………………………………………………………</w:t>
+      </w:r>
+      <w:r>
+        <w:rPr>
+          <w:sz w:val="24"/>
+        </w:rPr>
+        <w:t>…</w:t>
       </w:r>
     </w:p>
     <w:p>
       <w:pPr>
+        <w:tabs>
+          <w:tab w:val="right" w:pos="1560"/>
+          <w:tab w:val="left" w:pos="1701"/>
+        </w:tabs>
+        <w:spacing w:line="480" w:lineRule="auto"/>
         <w:ind w:left="567"/>
         <w:rPr>
           <w:sz w:val="24"/>
         </w:rPr>
       </w:pPr>
+      <w:r>
+        <w:rPr>
+          <w:sz w:val="24"/>
+        </w:rPr>
+        <w:tab/>
+      </w:r>
+      <w:r>
+        <w:rPr>
+          <w:sz w:val="24"/>
+        </w:rPr>
+        <w:t>Signed</w:t>
+      </w:r>
+      <w:r>
+        <w:rPr>
+          <w:sz w:val="24"/>
+        </w:rPr>
+        <w:tab/>
+      </w:r>
+      <w:r>
+        <w:rPr>
+          <w:sz w:val="24"/>
+        </w:rPr>
+        <w:t>……………………………………………………………………………</w:t>
+      </w:r>
     </w:p>
     <w:p>
       <w:pPr>
+        <w:tabs>
+          <w:tab w:val="right" w:pos="1560"/>
+          <w:tab w:val="left" w:pos="1701"/>
+        </w:tabs>
+        <w:spacing w:line="480" w:lineRule="auto"/>
         <w:ind w:left="567"/>
         <w:rPr>
           <w:sz w:val="24"/>
         </w:rPr>
       </w:pPr>
-    </w:p>
-    <w:p>
-      <w:pPr>
-        <w:ind w:left="567"/>
+      <w:r>
         <w:rPr>
           <w:sz w:val="24"/>
         </w:rPr>
-      </w:pPr>
+        <w:tab/>
+      </w:r>
       <w:r>
         <w:rPr>
           <w:sz w:val="24"/>
         </w:rPr>
-        <w:t>Job Title ………………………………………………………………………….</w:t>
-      </w:r>
-    </w:p>
-    <w:p>
-      <w:pPr>
-        <w:ind w:left="567"/>
+        <w:t>Date</w:t>
+      </w:r>
+      <w:r>
         <w:rPr>
           <w:sz w:val="24"/>
         </w:rPr>
-      </w:pPr>
-    </w:p>
-    <w:p>
-      <w:pPr>
-        <w:ind w:left="567"/>
+        <w:tab/>
+      </w:r>
+      <w:r>
         <w:rPr>
           <w:sz w:val="24"/>
         </w:rPr>
-      </w:pPr>
-    </w:p>
-    <w:p>
-      <w:pPr>
-        <w:ind w:left="567"/>
-        <w:rPr>
-          <w:sz w:val="24"/>
-        </w:rPr>
-      </w:pPr>
-      <w:r>
-        <w:rPr>
-          <w:sz w:val="24"/>
-        </w:rPr>
-        <w:t>Signed ……………………………………………………………………………</w:t>
-      </w:r>
-    </w:p>
-    <w:p>
-      <w:pPr>
-        <w:ind w:left="567"/>
-        <w:rPr>
-          <w:sz w:val="24"/>
-        </w:rPr>
-      </w:pPr>
-    </w:p>
-    <w:p>
-      <w:pPr>
-        <w:ind w:left="567"/>
-        <w:rPr>
-          <w:sz w:val="24"/>
-        </w:rPr>
-      </w:pPr>
-      <w:r>
-        <w:rPr>
-          <w:sz w:val="24"/>
-        </w:rPr>
-        <w:t>Date ………………………………………………………………………………</w:t>
+        <w:t>……………………………………………………………………………</w:t>
       </w:r>
     </w:p>
     <w:sectPr>
-      <w:headerReference w:type="default" r:id="rId10"/>
-      <w:footerReference w:type="default" r:id="rId11"/>
+      <w:headerReference w:type="default" r:id="rId11"/>
+      <w:footerReference w:type="default" r:id="rId12"/>
       <w:pgSz w:w="11906" w:h="16838"/>
       <w:pgMar w:top="1440" w:right="1440" w:bottom="1440" w:left="1440" w:header="708" w:footer="708" w:gutter="0"/>
       <w:pgNumType w:start="0"/>
@@ -3728,7 +4096,7 @@
       <w:rPr>
         <w:noProof/>
       </w:rPr>
-      <w:t>ReturnsToVendorV1.docx</w:t>
+      <w:t>SupplierOrdersV1.docx</w:t>
     </w:r>
     <w:r>
       <w:rPr>
@@ -3851,14 +4219,7 @@
         <w:b/>
         <w:sz w:val="18"/>
       </w:rPr>
-      <w:t xml:space="preserve">The objective of this document </w:t>
-    </w:r>
-    <w:r>
-      <w:rPr>
-        <w:b/>
-        <w:sz w:val="18"/>
-      </w:rPr>
-      <w:t>describes Goods Returned to Vendor process and to highlight to the vendor why</w:t>
+      <w:t>Explanation of the Purchase Order application</w:t>
     </w:r>
   </w:p>
 </w:hdr>
@@ -5641,7 +6002,7 @@
   <w:abstractNum w:abstractNumId="16" w15:restartNumberingAfterBreak="0">
     <w:nsid w:val="398C67CD"/>
     <w:multiLevelType w:val="multilevel"/>
-    <w:tmpl w:val="694E5FE2"/>
+    <w:tmpl w:val="B094AAA6"/>
     <w:lvl w:ilvl="0">
       <w:start w:val="1"/>
       <w:numFmt w:val="decimal"/>
@@ -5658,7 +6019,7 @@
       <w:start w:val="1"/>
       <w:numFmt w:val="decimal"/>
       <w:isLgl/>
-      <w:lvlText w:val="%1.%2"/>
+      <w:lvlText w:val="%1.%2."/>
       <w:lvlJc w:val="left"/>
       <w:pPr>
         <w:ind w:left="1134" w:hanging="567"/>
@@ -5671,7 +6032,7 @@
       <w:start w:val="1"/>
       <w:numFmt w:val="decimal"/>
       <w:isLgl/>
-      <w:lvlText w:val="%1.%2.%3"/>
+      <w:lvlText w:val="%1.%2.%3."/>
       <w:lvlJc w:val="left"/>
       <w:pPr>
         <w:ind w:left="1701" w:hanging="567"/>
@@ -5684,7 +6045,7 @@
       <w:start w:val="1"/>
       <w:numFmt w:val="decimal"/>
       <w:isLgl/>
-      <w:lvlText w:val="%1.%2.%3.%4"/>
+      <w:lvlText w:val="%1.%2.%3.%4."/>
       <w:lvlJc w:val="left"/>
       <w:pPr>
         <w:ind w:left="2268" w:hanging="567"/>
@@ -8976,7 +9337,7 @@
 </file>
 
 <file path=customXml/itemProps2.xml><?xml version="1.0" encoding="utf-8"?>
-<ds:datastoreItem xmlns:ds="http://schemas.openxmlformats.org/officeDocument/2006/customXml" ds:itemID="{104841F6-383C-4A53-99A6-2D359AE8AFC4}">
+<ds:datastoreItem xmlns:ds="http://schemas.openxmlformats.org/officeDocument/2006/customXml" ds:itemID="{E292777A-B74B-4FD2-B371-2B262BAC4E8E}">
   <ds:schemaRefs>
     <ds:schemaRef ds:uri="http://schemas.openxmlformats.org/officeDocument/2006/bibliography"/>
   </ds:schemaRefs>

</xml_diff>